<commit_message>
them vai chuc nang doi mk,xem tk
</commit_message>
<xml_diff>
--- a/Document/sprint1/Đặc_tả_yêu_cầu_phần_mềm.docx
+++ b/Document/sprint1/Đặc_tả_yêu_cầu_phần_mềm.docx
@@ -420,17 +420,7 @@
           <w:sz w:val="28"/>
           <w:szCs w:val="28"/>
         </w:rPr>
-        <w:t>củ</w:t>
-      </w:r>
-      <w:bookmarkStart w:id="0" w:name="_GoBack"/>
-      <w:bookmarkEnd w:id="0"/>
-      <w:r>
-        <w:rPr>
-          <w:rFonts w:ascii="Times New Roman" w:hAnsi="Times New Roman" w:cs="Times New Roman"/>
-          <w:sz w:val="28"/>
-          <w:szCs w:val="28"/>
-        </w:rPr>
-        <w:t>a</w:t>
+        <w:t>của</w:t>
       </w:r>
       <w:proofErr w:type="spellEnd"/>
       <w:r>
@@ -4116,13 +4106,25 @@
       </w:pPr>
       <w:r>
         <w:rPr>
+          <w:rFonts w:ascii="Times New Roman" w:hAnsi="Times New Roman" w:cs="Times New Roman"/>
           <w:noProof/>
+          <w:sz w:val="28"/>
+          <w:szCs w:val="28"/>
+        </w:rPr>
+        <w:t>-</w:t>
+      </w:r>
+      <w:r>
+        <w:rPr>
+          <w:rFonts w:ascii="Times New Roman" w:hAnsi="Times New Roman" w:cs="Times New Roman"/>
+          <w:noProof/>
+          <w:sz w:val="28"/>
+          <w:szCs w:val="28"/>
         </w:rPr>
         <w:drawing>
-          <wp:inline distT="0" distB="0" distL="0" distR="0" wp14:anchorId="6577BA98" wp14:editId="3DCE3706">
-            <wp:extent cx="5943600" cy="4263390"/>
-            <wp:effectExtent l="0" t="0" r="0" b="3810"/>
-            <wp:docPr id="15" name="Picture 15"/>
+          <wp:inline distT="0" distB="0" distL="0" distR="0">
+            <wp:extent cx="5943600" cy="4338955"/>
+            <wp:effectExtent l="0" t="0" r="0" b="4445"/>
+            <wp:docPr id="19" name="Picture 19"/>
             <wp:cNvGraphicFramePr>
               <a:graphicFrameLocks xmlns:a="http://schemas.openxmlformats.org/drawingml/2006/main" noChangeAspect="1"/>
             </wp:cNvGraphicFramePr>
@@ -4130,11 +4132,17 @@
               <a:graphicData uri="http://schemas.openxmlformats.org/drawingml/2006/picture">
                 <pic:pic xmlns:pic="http://schemas.openxmlformats.org/drawingml/2006/picture">
                   <pic:nvPicPr>
-                    <pic:cNvPr id="1" name=""/>
+                    <pic:cNvPr id="19" name="Untitled Diagram-Biểu đồ ERD.jpg"/>
                     <pic:cNvPicPr/>
                   </pic:nvPicPr>
                   <pic:blipFill>
-                    <a:blip r:embed="rId11"/>
+                    <a:blip r:embed="rId11">
+                      <a:extLst>
+                        <a:ext uri="{28A0092B-C50C-407E-A947-70E740481C1C}">
+                          <a14:useLocalDpi xmlns:a14="http://schemas.microsoft.com/office/drawing/2010/main" val="0"/>
+                        </a:ext>
+                      </a:extLst>
+                    </a:blip>
                     <a:stretch>
                       <a:fillRect/>
                     </a:stretch>
@@ -4142,7 +4150,7 @@
                   <pic:spPr>
                     <a:xfrm>
                       <a:off x="0" y="0"/>
-                      <a:ext cx="5943600" cy="4263390"/>
+                      <a:ext cx="5943600" cy="4338955"/>
                     </a:xfrm>
                     <a:prstGeom prst="rect">
                       <a:avLst/>
@@ -4163,6 +4171,8 @@
           <w:szCs w:val="28"/>
         </w:rPr>
       </w:pPr>
+      <w:bookmarkStart w:id="0" w:name="_GoBack"/>
+      <w:bookmarkEnd w:id="0"/>
     </w:p>
     <w:p>
       <w:pPr>

</xml_diff>